<commit_message>
Estrutura HTML do index + inicio do CSS
</commit_message>
<xml_diff>
--- a/Documentação Técnica - FinTrack.docx
+++ b/Documentação Técnica - FinTrack.docx
@@ -433,15 +433,27 @@
         </w:rPr>
         <w:br/>
       </w:r>
-      <w:r>
-        <w:rPr>
-          <w:rFonts w:ascii="Times New Roman" w:hAnsi="Times New Roman" w:cs="Times New Roman"/>
-          <w:b/>
-          <w:bCs/>
-          <w:sz w:val="24"/>
-          <w:szCs w:val="24"/>
-        </w:rPr>
-        <w:t>Março/2022</w:t>
+      <w:proofErr w:type="gramStart"/>
+      <w:r>
+        <w:rPr>
+          <w:rFonts w:ascii="Times New Roman" w:hAnsi="Times New Roman" w:cs="Times New Roman"/>
+          <w:b/>
+          <w:bCs/>
+          <w:sz w:val="24"/>
+          <w:szCs w:val="24"/>
+        </w:rPr>
+        <w:t>Março</w:t>
+      </w:r>
+      <w:proofErr w:type="gramEnd"/>
+      <w:r>
+        <w:rPr>
+          <w:rFonts w:ascii="Times New Roman" w:hAnsi="Times New Roman" w:cs="Times New Roman"/>
+          <w:b/>
+          <w:bCs/>
+          <w:sz w:val="24"/>
+          <w:szCs w:val="24"/>
+        </w:rPr>
+        <w:t>/2022</w:t>
       </w:r>
     </w:p>
     <w:p>

</xml_diff>